<commit_message>
Fixed some small issues regarding the amount of points that are removed...
</commit_message>
<xml_diff>
--- a/HW2/q2.docx
+++ b/HW2/q2.docx
@@ -5,6 +5,10 @@
     <w:p>
       <w:pPr>
         <w:jc w:val="center"/>
+        <w:rPr>
+          <w:rFonts w:hint="cs"/>
+          <w:rtl/>
+        </w:rPr>
       </w:pPr>
       <w:r>
         <w:t>Analysis of Question 1</w:t>
@@ -51,7 +55,15 @@
           <w:rFonts w:eastAsiaTheme="minorEastAsia"/>
           <w:color w:val="auto"/>
         </w:rPr>
-        <w:t>. As we have seen in class, the naïve approach is to sort the input points based on their coordinate and then split manually. However, we implemented a better method using "K-select".</w:t>
+        <w:t>. As we have seen in class, the naïve approach is to sort the input points based on their coordinate and then split manually. However, we implemented a better method using "K-select"</w:t>
+      </w:r>
+      <w:r>
+        <w:rPr>
+          <w:rStyle w:val="PlaceholderText"/>
+          <w:rFonts w:eastAsiaTheme="minorEastAsia"/>
+          <w:color w:val="auto"/>
+        </w:rPr>
+        <w:t>, which on average gives a linear runtime. (The pivot can be chosen so that it gives a linear runtime in the worst case)</w:t>
       </w:r>
     </w:p>
     <w:p>
@@ -67,6 +79,52 @@
         </w:rPr>
         <w:t xml:space="preserve">We used an algorithm like Quicksort, only that we stopped after reaching the index we need. </w:t>
       </w:r>
+      <w:r>
+        <w:rPr>
+          <w:rFonts w:eastAsiaTheme="minorEastAsia"/>
+        </w:rPr>
+        <w:t xml:space="preserve">After that we could separate the points efficiently into  </w:t>
+      </w:r>
+      <m:oMath>
+        <m:f>
+          <m:fPr>
+            <m:ctrlPr>
+              <w:rPr>
+                <w:rStyle w:val="PlaceholderText"/>
+                <w:rFonts w:ascii="Cambria Math" w:hAnsi="Cambria Math"/>
+                <w:i/>
+                <w:color w:val="auto"/>
+              </w:rPr>
+            </m:ctrlPr>
+          </m:fPr>
+          <m:num>
+            <m:r>
+              <w:rPr>
+                <w:rStyle w:val="PlaceholderText"/>
+                <w:rFonts w:ascii="Cambria Math" w:hAnsi="Cambria Math"/>
+                <w:color w:val="auto"/>
+              </w:rPr>
+              <m:t>1</m:t>
+            </m:r>
+          </m:num>
+          <m:den>
+            <m:r>
+              <w:rPr>
+                <w:rStyle w:val="PlaceholderText"/>
+                <w:rFonts w:ascii="Cambria Math" w:hAnsi="Cambria Math"/>
+                <w:color w:val="auto"/>
+              </w:rPr>
+              <m:t>ϵ</m:t>
+            </m:r>
+          </m:den>
+        </m:f>
+      </m:oMath>
+      <w:r>
+        <w:rPr>
+          <w:rFonts w:eastAsiaTheme="minorEastAsia"/>
+        </w:rPr>
+        <w:t xml:space="preserve">  groups, and repeat recursively.</w:t>
+      </w:r>
     </w:p>
     <w:p>
       <w:pPr>
@@ -80,6 +138,34 @@
           <w:rFonts w:eastAsiaTheme="minorEastAsia"/>
         </w:rPr>
         <w:t>Time Analysis:</w:t>
+      </w:r>
+    </w:p>
+    <w:p>
+      <w:pPr>
+        <w:bidi w:val="0"/>
+        <w:rPr>
+          <w:rFonts w:eastAsiaTheme="minorEastAsia"/>
+        </w:rPr>
+      </w:pPr>
+      <w:r>
+        <w:rPr>
+          <w:rFonts w:eastAsiaTheme="minorEastAsia"/>
+        </w:rPr>
+        <w:t xml:space="preserve">Splitting the group into </w:t>
+      </w:r>
+      <m:oMath>
+        <m:r>
+          <w:rPr>
+            <w:rFonts w:ascii="Cambria Math" w:eastAsiaTheme="minorEastAsia" w:hAnsi="Cambria Math"/>
+          </w:rPr>
+          <m:t>ϵn</m:t>
+        </m:r>
+      </m:oMath>
+      <w:r>
+        <w:rPr>
+          <w:rFonts w:eastAsiaTheme="minorEastAsia"/>
+        </w:rPr>
+        <w:t xml:space="preserve"> groups takes a total time of: </w:t>
       </w:r>
     </w:p>
     <w:p>
@@ -120,31 +206,19 @@
             <w:rPr>
               <w:rFonts w:ascii="Cambria Math" w:eastAsiaTheme="minorEastAsia" w:hAnsi="Cambria Math"/>
             </w:rPr>
-            <m:t>=O</m:t>
-          </m:r>
-          <m:d>
-            <m:dPr>
-              <m:ctrlPr>
-                <w:rPr>
-                  <w:rFonts w:ascii="Cambria Math" w:eastAsiaTheme="minorEastAsia" w:hAnsi="Cambria Math"/>
-                  <w:i/>
-                </w:rPr>
-              </m:ctrlPr>
-            </m:dPr>
-            <m:e>
-              <m:r>
-                <w:rPr>
-                  <w:rFonts w:ascii="Cambria Math" w:eastAsiaTheme="minorEastAsia" w:hAnsi="Cambria Math"/>
-                </w:rPr>
-                <m:t>n</m:t>
-              </m:r>
-            </m:e>
-          </m:d>
-          <m:r>
-            <w:rPr>
-              <w:rFonts w:ascii="Cambria Math" w:eastAsiaTheme="minorEastAsia" w:hAnsi="Cambria Math"/>
-            </w:rPr>
-            <m:t>+</m:t>
+            <m:t xml:space="preserve">= </m:t>
+          </m:r>
+          <m:r>
+            <w:rPr>
+              <w:rFonts w:ascii="Cambria Math" w:eastAsiaTheme="minorEastAsia" w:hAnsi="Cambria Math"/>
+            </w:rPr>
+            <m:t>O(</m:t>
+          </m:r>
+          <m:r>
+            <w:rPr>
+              <w:rFonts w:ascii="Cambria Math" w:eastAsiaTheme="minorEastAsia" w:hAnsi="Cambria Math"/>
+            </w:rPr>
+            <m:t xml:space="preserve"> </m:t>
           </m:r>
           <m:f>
             <m:fPr>
@@ -166,7 +240,9 @@
             <m:den>
               <m:r>
                 <w:rPr>
-                  <w:rFonts w:ascii="Cambria Math" w:eastAsiaTheme="minorEastAsia" w:hAnsi="Cambria Math"/>
+                  <w:rStyle w:val="PlaceholderText"/>
+                  <w:rFonts w:ascii="Cambria Math" w:hAnsi="Cambria Math"/>
+                  <w:color w:val="auto"/>
                 </w:rPr>
                 <m:t>ϵ</m:t>
               </m:r>
@@ -176,7 +252,78 @@
             <w:rPr>
               <w:rFonts w:ascii="Cambria Math" w:eastAsiaTheme="minorEastAsia" w:hAnsi="Cambria Math"/>
             </w:rPr>
-            <m:t>*T</m:t>
+            <m:t xml:space="preserve"> </m:t>
+          </m:r>
+          <m:r>
+            <w:rPr>
+              <w:rFonts w:ascii="Cambria Math" w:eastAsiaTheme="minorEastAsia" w:hAnsi="Cambria Math"/>
+            </w:rPr>
+            <m:t>)</m:t>
+          </m:r>
+        </m:oMath>
+      </m:oMathPara>
+    </w:p>
+    <w:p>
+      <w:pPr>
+        <w:bidi w:val="0"/>
+        <w:rPr>
+          <w:rFonts w:eastAsiaTheme="minorEastAsia"/>
+        </w:rPr>
+      </w:pPr>
+      <w:r>
+        <w:rPr>
+          <w:rFonts w:eastAsiaTheme="minorEastAsia"/>
+        </w:rPr>
+        <w:t xml:space="preserve">Since we call this method recursively d times, where each time still takes </w:t>
+      </w:r>
+      <m:oMath>
+        <m:r>
+          <w:rPr>
+            <w:rFonts w:ascii="Cambria Math" w:eastAsiaTheme="minorEastAsia" w:hAnsi="Cambria Math"/>
+          </w:rPr>
+          <m:t>T</m:t>
+        </m:r>
+        <m:d>
+          <m:dPr>
+            <m:ctrlPr>
+              <w:rPr>
+                <w:rFonts w:ascii="Cambria Math" w:eastAsiaTheme="minorEastAsia" w:hAnsi="Cambria Math"/>
+                <w:i/>
+              </w:rPr>
+            </m:ctrlPr>
+          </m:dPr>
+          <m:e>
+            <m:r>
+              <w:rPr>
+                <w:rFonts w:ascii="Cambria Math" w:eastAsiaTheme="minorEastAsia" w:hAnsi="Cambria Math"/>
+              </w:rPr>
+              <m:t>n</m:t>
+            </m:r>
+          </m:e>
+        </m:d>
+      </m:oMath>
+      <w:r>
+        <w:rPr>
+          <w:rFonts w:eastAsiaTheme="minorEastAsia"/>
+        </w:rPr>
+        <w:t>, we get that the total time is:</w:t>
+      </w:r>
+    </w:p>
+    <w:p>
+      <w:pPr>
+        <w:bidi w:val="0"/>
+        <w:jc w:val="center"/>
+        <w:rPr>
+          <w:rFonts w:eastAsiaTheme="minorEastAsia"/>
+        </w:rPr>
+      </w:pPr>
+      <m:oMathPara>
+        <m:oMath>
+          <m:r>
+            <w:rPr>
+              <w:rFonts w:ascii="Cambria Math" w:eastAsiaTheme="minorEastAsia" w:hAnsi="Cambria Math"/>
+            </w:rPr>
+            <m:t>Total time=d*T</m:t>
           </m:r>
           <m:d>
             <m:dPr>
@@ -192,7 +339,7 @@
                 <w:rPr>
                   <w:rFonts w:ascii="Cambria Math" w:eastAsiaTheme="minorEastAsia" w:hAnsi="Cambria Math"/>
                 </w:rPr>
-                <m:t>nϵ</m:t>
+                <m:t>n</m:t>
               </m:r>
             </m:e>
           </m:d>
@@ -200,7 +347,59 @@
             <w:rPr>
               <w:rFonts w:ascii="Cambria Math" w:eastAsiaTheme="minorEastAsia" w:hAnsi="Cambria Math"/>
             </w:rPr>
-            <m:t>=O(n)</m:t>
+            <m:t xml:space="preserve">= </m:t>
+          </m:r>
+          <m:r>
+            <w:rPr>
+              <w:rFonts w:ascii="Cambria Math" w:eastAsiaTheme="minorEastAsia" w:hAnsi="Cambria Math"/>
+            </w:rPr>
+            <m:t xml:space="preserve">O( </m:t>
+          </m:r>
+          <m:f>
+            <m:fPr>
+              <m:ctrlPr>
+                <w:rPr>
+                  <w:rFonts w:ascii="Cambria Math" w:eastAsiaTheme="minorEastAsia" w:hAnsi="Cambria Math"/>
+                  <w:i/>
+                </w:rPr>
+              </m:ctrlPr>
+            </m:fPr>
+            <m:num>
+              <m:r>
+                <w:rPr>
+                  <w:rFonts w:ascii="Cambria Math" w:eastAsiaTheme="minorEastAsia" w:hAnsi="Cambria Math"/>
+                </w:rPr>
+                <m:t>n</m:t>
+              </m:r>
+              <m:r>
+                <w:rPr>
+                  <w:rFonts w:ascii="Cambria Math" w:eastAsiaTheme="minorEastAsia" w:hAnsi="Cambria Math"/>
+                </w:rPr>
+                <m:t>d</m:t>
+              </m:r>
+            </m:num>
+            <m:den>
+              <m:r>
+                <w:rPr>
+                  <w:rStyle w:val="PlaceholderText"/>
+                  <w:rFonts w:ascii="Cambria Math" w:hAnsi="Cambria Math"/>
+                  <w:color w:val="auto"/>
+                </w:rPr>
+                <m:t>ϵ</m:t>
+              </m:r>
+            </m:den>
+          </m:f>
+          <m:r>
+            <w:rPr>
+              <w:rFonts w:ascii="Cambria Math" w:eastAsiaTheme="minorEastAsia" w:hAnsi="Cambria Math"/>
+            </w:rPr>
+            <m:t xml:space="preserve"> )</m:t>
+          </m:r>
+          <m:r>
+            <w:rPr>
+              <w:rFonts w:ascii="Cambria Math" w:eastAsiaTheme="minorEastAsia" w:hAnsi="Cambria Math"/>
+            </w:rPr>
+            <m:t xml:space="preserve"> </m:t>
           </m:r>
         </m:oMath>
       </m:oMathPara>
@@ -239,21 +438,7 @@
         <w:rPr>
           <w:rFonts w:eastAsiaTheme="minorEastAsia"/>
         </w:rPr>
-        <w:t xml:space="preserve">We implemented this </w:t>
-      </w:r>
-      <w:proofErr w:type="gramStart"/>
-      <w:r>
-        <w:rPr>
-          <w:rFonts w:eastAsiaTheme="minorEastAsia"/>
-        </w:rPr>
-        <w:t>question  using</w:t>
-      </w:r>
-      <w:proofErr w:type="gramEnd"/>
-      <w:r>
-        <w:rPr>
-          <w:rFonts w:eastAsiaTheme="minorEastAsia"/>
-        </w:rPr>
-        <w:t xml:space="preserve"> a recursive call to </w:t>
+        <w:t xml:space="preserve">We implemented this question using a recursive call to </w:t>
       </w:r>
       <w:r>
         <w:rPr>
@@ -273,39 +458,157 @@
         <w:rPr>
           <w:rFonts w:eastAsiaTheme="minorEastAsia"/>
         </w:rPr>
+        <w:t>.</w:t>
+      </w:r>
+      <w:r>
+        <w:rPr>
+          <w:rFonts w:eastAsiaTheme="minorEastAsia"/>
+        </w:rPr>
+        <w:t xml:space="preserve"> We ran the epsilon sample this time with</w:t>
+      </w:r>
+      <w:bookmarkStart w:id="0" w:name="_GoBack"/>
+      <w:bookmarkEnd w:id="0"/>
+      <m:oMath>
+        <m:r>
+          <w:rPr>
+            <w:rStyle w:val="PlaceholderText"/>
+            <w:rFonts w:ascii="Cambria Math" w:hAnsi="Cambria Math"/>
+            <w:color w:val="auto"/>
+          </w:rPr>
+          <m:t xml:space="preserve">  </m:t>
+        </m:r>
+        <m:sSup>
+          <m:sSupPr>
+            <m:ctrlPr>
+              <w:rPr>
+                <w:rStyle w:val="PlaceholderText"/>
+                <w:rFonts w:ascii="Cambria Math" w:hAnsi="Cambria Math"/>
+                <w:i/>
+                <w:color w:val="auto"/>
+              </w:rPr>
+            </m:ctrlPr>
+          </m:sSupPr>
+          <m:e>
+            <m:r>
+              <w:rPr>
+                <w:rStyle w:val="PlaceholderText"/>
+                <w:rFonts w:ascii="Cambria Math" w:hAnsi="Cambria Math"/>
+                <w:color w:val="auto"/>
+              </w:rPr>
+              <m:t>ϵ</m:t>
+            </m:r>
+          </m:e>
+          <m:sup>
+            <m:r>
+              <w:rPr>
+                <w:rStyle w:val="PlaceholderText"/>
+                <w:rFonts w:ascii="Cambria Math" w:hAnsi="Cambria Math"/>
+                <w:color w:val="auto"/>
+              </w:rPr>
+              <m:t>'</m:t>
+            </m:r>
+          </m:sup>
+        </m:sSup>
+        <m:r>
+          <w:rPr>
+            <w:rStyle w:val="PlaceholderText"/>
+            <w:rFonts w:ascii="Cambria Math" w:hAnsi="Cambria Math"/>
+            <w:color w:val="auto"/>
+          </w:rPr>
+          <m:t xml:space="preserve">= </m:t>
+        </m:r>
+        <m:f>
+          <m:fPr>
+            <m:ctrlPr>
+              <w:rPr>
+                <w:rStyle w:val="PlaceholderText"/>
+                <w:rFonts w:ascii="Cambria Math" w:hAnsi="Cambria Math"/>
+                <w:i/>
+                <w:color w:val="auto"/>
+              </w:rPr>
+            </m:ctrlPr>
+          </m:fPr>
+          <m:num>
+            <m:r>
+              <w:rPr>
+                <w:rStyle w:val="PlaceholderText"/>
+                <w:rFonts w:ascii="Cambria Math" w:hAnsi="Cambria Math"/>
+                <w:color w:val="auto"/>
+              </w:rPr>
+              <m:t>ϵ</m:t>
+            </m:r>
+          </m:num>
+          <m:den>
+            <m:r>
+              <w:rPr>
+                <w:rStyle w:val="PlaceholderText"/>
+                <w:rFonts w:ascii="Cambria Math" w:hAnsi="Cambria Math"/>
+                <w:color w:val="auto"/>
+              </w:rPr>
+              <m:t>k</m:t>
+            </m:r>
+          </m:den>
+        </m:f>
+      </m:oMath>
+      <w:r>
+        <w:rPr>
+          <w:rFonts w:eastAsiaTheme="minorEastAsia"/>
+        </w:rPr>
+        <w:t xml:space="preserve"> </w:t>
+      </w:r>
+      <w:r>
+        <w:rPr>
+          <w:rFonts w:eastAsiaTheme="minorEastAsia"/>
+        </w:rPr>
         <w:t xml:space="preserve">. </w:t>
       </w:r>
-    </w:p>
-    <w:p>
-      <w:pPr>
-        <w:bidi w:val="0"/>
-        <w:rPr>
-          <w:rFonts w:eastAsiaTheme="minorEastAsia"/>
-        </w:rPr>
-      </w:pPr>
-      <w:bookmarkStart w:id="0" w:name="_GoBack"/>
-    </w:p>
-    <w:bookmarkEnd w:id="0"/>
-    <w:p>
-      <w:pPr>
-        <w:bidi w:val="0"/>
-        <w:rPr>
-          <w:rFonts w:eastAsiaTheme="minorEastAsia"/>
-        </w:rPr>
-      </w:pPr>
-      <w:proofErr w:type="gramStart"/>
-      <w:r>
-        <w:rPr>
-          <w:rFonts w:eastAsiaTheme="minorEastAsia"/>
-        </w:rPr>
-        <w:t>Assuming that</w:t>
-      </w:r>
-      <w:proofErr w:type="gramEnd"/>
-      <w:r>
-        <w:rPr>
-          <w:rFonts w:eastAsiaTheme="minorEastAsia"/>
-        </w:rPr>
-        <w:t xml:space="preserve"> q1a takes linear time, we get the following time analysis</w:t>
+      <w:r>
+        <w:rPr>
+          <w:rFonts w:eastAsiaTheme="minorEastAsia"/>
+        </w:rPr>
+        <w:t xml:space="preserve">We used k-select here as well, so that every time we remove the </w:t>
+      </w:r>
+      <m:oMath>
+        <m:f>
+          <m:fPr>
+            <m:ctrlPr>
+              <w:rPr>
+                <w:rFonts w:ascii="Cambria Math" w:eastAsiaTheme="minorEastAsia" w:hAnsi="Cambria Math"/>
+                <w:i/>
+              </w:rPr>
+            </m:ctrlPr>
+          </m:fPr>
+          <m:num>
+            <m:r>
+              <w:rPr>
+                <w:rFonts w:ascii="Cambria Math" w:eastAsiaTheme="minorEastAsia" w:hAnsi="Cambria Math"/>
+              </w:rPr>
+              <m:t>n</m:t>
+            </m:r>
+          </m:num>
+          <m:den>
+            <m:r>
+              <w:rPr>
+                <w:rStyle w:val="PlaceholderText"/>
+                <w:rFonts w:ascii="Cambria Math" w:hAnsi="Cambria Math"/>
+                <w:color w:val="auto"/>
+              </w:rPr>
+              <m:t>2</m:t>
+            </m:r>
+          </m:den>
+        </m:f>
+        <m:r>
+          <w:rPr>
+            <w:rFonts w:ascii="Cambria Math" w:eastAsiaTheme="minorEastAsia" w:hAnsi="Cambria Math"/>
+          </w:rPr>
+          <m:t xml:space="preserve"> </m:t>
+        </m:r>
+      </m:oMath>
+      <w:r>
+        <w:rPr>
+          <w:rFonts w:eastAsiaTheme="minorEastAsia"/>
+        </w:rPr>
+        <w:t xml:space="preserve"> points closest to centers as we saw in class (finding the median here, could have been done with median of medians algorithm). </w:t>
       </w:r>
     </w:p>
     <w:p>
@@ -360,23 +663,83 @@
             <w:rPr>
               <w:rFonts w:ascii="Cambria Math" w:eastAsiaTheme="minorEastAsia" w:hAnsi="Cambria Math"/>
             </w:rPr>
-            <m:t>=O</m:t>
+            <m:t>=</m:t>
+          </m:r>
+          <m:r>
+            <w:rPr>
+              <w:rStyle w:val="PlaceholderText"/>
+              <w:rFonts w:ascii="Cambria Math" w:hAnsi="Cambria Math"/>
+              <w:color w:val="auto"/>
+            </w:rPr>
+            <m:t>ϵ</m:t>
+          </m:r>
+          <m:r>
+            <w:rPr>
+              <w:rStyle w:val="PlaceholderText"/>
+              <w:rFonts w:ascii="Cambria Math" w:hAnsi="Cambria Math"/>
+              <w:color w:val="auto"/>
+            </w:rPr>
+            <m:t>-sample</m:t>
           </m:r>
           <m:d>
             <m:dPr>
               <m:ctrlPr>
                 <w:rPr>
-                  <w:rFonts w:ascii="Cambria Math" w:eastAsiaTheme="minorEastAsia" w:hAnsi="Cambria Math"/>
+                  <w:rStyle w:val="PlaceholderText"/>
+                  <w:rFonts w:ascii="Cambria Math" w:hAnsi="Cambria Math"/>
                   <w:i/>
+                  <w:color w:val="auto"/>
                 </w:rPr>
               </m:ctrlPr>
             </m:dPr>
             <m:e>
               <m:r>
                 <w:rPr>
-                  <w:rFonts w:ascii="Cambria Math" w:eastAsiaTheme="minorEastAsia" w:hAnsi="Cambria Math"/>
-                </w:rPr>
-                <m:t>n</m:t>
+                  <w:rStyle w:val="PlaceholderText"/>
+                  <w:rFonts w:ascii="Cambria Math" w:hAnsi="Cambria Math"/>
+                  <w:color w:val="auto"/>
+                </w:rPr>
+                <m:t xml:space="preserve"> </m:t>
+              </m:r>
+              <m:f>
+                <m:fPr>
+                  <m:ctrlPr>
+                    <w:rPr>
+                      <w:rStyle w:val="PlaceholderText"/>
+                      <w:rFonts w:ascii="Cambria Math" w:hAnsi="Cambria Math"/>
+                      <w:i/>
+                      <w:color w:val="auto"/>
+                    </w:rPr>
+                  </m:ctrlPr>
+                </m:fPr>
+                <m:num>
+                  <m:r>
+                    <w:rPr>
+                      <w:rStyle w:val="PlaceholderText"/>
+                      <w:rFonts w:ascii="Cambria Math" w:hAnsi="Cambria Math"/>
+                      <w:color w:val="auto"/>
+                    </w:rPr>
+                    <m:t>ϵ</m:t>
+                  </m:r>
+                </m:num>
+                <m:den>
+                  <m:r>
+                    <w:rPr>
+                      <w:rStyle w:val="PlaceholderText"/>
+                      <w:rFonts w:ascii="Cambria Math" w:hAnsi="Cambria Math"/>
+                      <w:color w:val="auto"/>
+                    </w:rPr>
+                    <m:t>k</m:t>
+                  </m:r>
+                </m:den>
+              </m:f>
+              <m:r>
+                <w:rPr>
+                  <w:rStyle w:val="PlaceholderText"/>
+                  <w:rFonts w:ascii="Cambria Math" w:hAnsi="Cambria Math"/>
+                  <w:color w:val="auto"/>
+                </w:rPr>
+                <m:t xml:space="preserve"> </m:t>
               </m:r>
             </m:e>
           </m:d>
@@ -384,7 +747,7 @@
             <w:rPr>
               <w:rFonts w:ascii="Cambria Math" w:eastAsiaTheme="minorEastAsia" w:hAnsi="Cambria Math"/>
             </w:rPr>
-            <m:t>+T</m:t>
+            <m:t>+ T</m:t>
           </m:r>
           <m:d>
             <m:dPr>
@@ -400,7 +763,39 @@
                 <w:rPr>
                   <w:rFonts w:ascii="Cambria Math" w:eastAsiaTheme="minorEastAsia" w:hAnsi="Cambria Math"/>
                 </w:rPr>
-                <m:t>ϵn</m:t>
+                <m:t xml:space="preserve"> </m:t>
+              </m:r>
+              <m:f>
+                <m:fPr>
+                  <m:ctrlPr>
+                    <w:rPr>
+                      <w:rFonts w:ascii="Cambria Math" w:eastAsiaTheme="minorEastAsia" w:hAnsi="Cambria Math"/>
+                      <w:i/>
+                    </w:rPr>
+                  </m:ctrlPr>
+                </m:fPr>
+                <m:num>
+                  <m:r>
+                    <w:rPr>
+                      <w:rFonts w:ascii="Cambria Math" w:eastAsiaTheme="minorEastAsia" w:hAnsi="Cambria Math"/>
+                    </w:rPr>
+                    <m:t>n</m:t>
+                  </m:r>
+                </m:num>
+                <m:den>
+                  <m:r>
+                    <w:rPr>
+                      <w:rFonts w:ascii="Cambria Math" w:eastAsiaTheme="minorEastAsia" w:hAnsi="Cambria Math"/>
+                    </w:rPr>
+                    <m:t>2</m:t>
+                  </m:r>
+                </m:den>
+              </m:f>
+              <m:r>
+                <w:rPr>
+                  <w:rFonts w:ascii="Cambria Math" w:eastAsiaTheme="minorEastAsia" w:hAnsi="Cambria Math"/>
+                </w:rPr>
+                <m:t xml:space="preserve"> </m:t>
               </m:r>
             </m:e>
           </m:d>
@@ -408,19 +803,203 @@
             <w:rPr>
               <w:rFonts w:ascii="Cambria Math" w:eastAsiaTheme="minorEastAsia" w:hAnsi="Cambria Math"/>
             </w:rPr>
-            <m:t>=O(n</m:t>
-          </m:r>
-          <m:r>
-            <w:rPr>
-              <w:rFonts w:ascii="Cambria Math" w:eastAsiaTheme="minorEastAsia" w:hAnsi="Cambria Math"/>
-            </w:rPr>
-            <m:t>logn</m:t>
-          </m:r>
-          <m:r>
-            <w:rPr>
-              <w:rFonts w:ascii="Cambria Math" w:eastAsiaTheme="minorEastAsia" w:hAnsi="Cambria Math"/>
-            </w:rPr>
-            <m:t>)</m:t>
+            <m:t xml:space="preserve">= </m:t>
+          </m:r>
+          <m:r>
+            <w:rPr>
+              <w:rFonts w:ascii="Cambria Math" w:eastAsiaTheme="minorEastAsia" w:hAnsi="Cambria Math"/>
+            </w:rPr>
+            <m:t>O</m:t>
+          </m:r>
+          <m:d>
+            <m:dPr>
+              <m:ctrlPr>
+                <w:rPr>
+                  <w:rFonts w:ascii="Cambria Math" w:eastAsiaTheme="minorEastAsia" w:hAnsi="Cambria Math"/>
+                  <w:i/>
+                </w:rPr>
+              </m:ctrlPr>
+            </m:dPr>
+            <m:e>
+              <m:r>
+                <w:rPr>
+                  <w:rFonts w:ascii="Cambria Math" w:eastAsiaTheme="minorEastAsia" w:hAnsi="Cambria Math"/>
+                </w:rPr>
+                <m:t xml:space="preserve"> </m:t>
+              </m:r>
+              <m:f>
+                <m:fPr>
+                  <m:ctrlPr>
+                    <w:rPr>
+                      <w:rFonts w:ascii="Cambria Math" w:eastAsiaTheme="minorEastAsia" w:hAnsi="Cambria Math"/>
+                      <w:i/>
+                    </w:rPr>
+                  </m:ctrlPr>
+                </m:fPr>
+                <m:num>
+                  <m:r>
+                    <w:rPr>
+                      <w:rFonts w:ascii="Cambria Math" w:eastAsiaTheme="minorEastAsia" w:hAnsi="Cambria Math"/>
+                    </w:rPr>
+                    <m:t>nd</m:t>
+                  </m:r>
+                  <m:r>
+                    <w:rPr>
+                      <w:rFonts w:ascii="Cambria Math" w:eastAsiaTheme="minorEastAsia" w:hAnsi="Cambria Math"/>
+                    </w:rPr>
+                    <m:t>k</m:t>
+                  </m:r>
+                </m:num>
+                <m:den>
+                  <m:r>
+                    <w:rPr>
+                      <w:rStyle w:val="PlaceholderText"/>
+                      <w:rFonts w:ascii="Cambria Math" w:hAnsi="Cambria Math"/>
+                      <w:color w:val="auto"/>
+                    </w:rPr>
+                    <m:t>ϵ</m:t>
+                  </m:r>
+                </m:den>
+              </m:f>
+              <m:r>
+                <w:rPr>
+                  <w:rFonts w:ascii="Cambria Math" w:eastAsiaTheme="minorEastAsia" w:hAnsi="Cambria Math"/>
+                </w:rPr>
+                <m:t xml:space="preserve"> </m:t>
+              </m:r>
+            </m:e>
+          </m:d>
+          <m:r>
+            <w:rPr>
+              <w:rFonts w:ascii="Cambria Math" w:eastAsiaTheme="minorEastAsia" w:hAnsi="Cambria Math"/>
+            </w:rPr>
+            <m:t>+</m:t>
+          </m:r>
+          <m:r>
+            <w:rPr>
+              <w:rFonts w:ascii="Cambria Math" w:eastAsiaTheme="minorEastAsia" w:hAnsi="Cambria Math"/>
+            </w:rPr>
+            <m:t>T</m:t>
+          </m:r>
+          <m:d>
+            <m:dPr>
+              <m:ctrlPr>
+                <w:rPr>
+                  <w:rFonts w:ascii="Cambria Math" w:eastAsiaTheme="minorEastAsia" w:hAnsi="Cambria Math"/>
+                  <w:i/>
+                </w:rPr>
+              </m:ctrlPr>
+            </m:dPr>
+            <m:e>
+              <m:r>
+                <w:rPr>
+                  <w:rFonts w:ascii="Cambria Math" w:eastAsiaTheme="minorEastAsia" w:hAnsi="Cambria Math"/>
+                </w:rPr>
+                <m:t xml:space="preserve"> </m:t>
+              </m:r>
+              <m:f>
+                <m:fPr>
+                  <m:ctrlPr>
+                    <w:rPr>
+                      <w:rFonts w:ascii="Cambria Math" w:eastAsiaTheme="minorEastAsia" w:hAnsi="Cambria Math"/>
+                      <w:i/>
+                    </w:rPr>
+                  </m:ctrlPr>
+                </m:fPr>
+                <m:num>
+                  <m:r>
+                    <w:rPr>
+                      <w:rFonts w:ascii="Cambria Math" w:eastAsiaTheme="minorEastAsia" w:hAnsi="Cambria Math"/>
+                    </w:rPr>
+                    <m:t>n</m:t>
+                  </m:r>
+                </m:num>
+                <m:den>
+                  <m:r>
+                    <w:rPr>
+                      <w:rFonts w:ascii="Cambria Math" w:eastAsiaTheme="minorEastAsia" w:hAnsi="Cambria Math"/>
+                    </w:rPr>
+                    <m:t>2</m:t>
+                  </m:r>
+                </m:den>
+              </m:f>
+              <m:r>
+                <w:rPr>
+                  <w:rFonts w:ascii="Cambria Math" w:eastAsiaTheme="minorEastAsia" w:hAnsi="Cambria Math"/>
+                </w:rPr>
+                <m:t xml:space="preserve"> </m:t>
+              </m:r>
+            </m:e>
+          </m:d>
+          <m:r>
+            <w:rPr>
+              <w:rFonts w:ascii="Cambria Math" w:eastAsiaTheme="minorEastAsia" w:hAnsi="Cambria Math"/>
+            </w:rPr>
+            <m:t xml:space="preserve">= </m:t>
+          </m:r>
+          <m:r>
+            <w:rPr>
+              <w:rFonts w:ascii="Cambria Math" w:eastAsiaTheme="minorEastAsia" w:hAnsi="Cambria Math"/>
+            </w:rPr>
+            <m:t>O</m:t>
+          </m:r>
+          <m:d>
+            <m:dPr>
+              <m:ctrlPr>
+                <w:rPr>
+                  <w:rFonts w:ascii="Cambria Math" w:eastAsiaTheme="minorEastAsia" w:hAnsi="Cambria Math"/>
+                  <w:i/>
+                </w:rPr>
+              </m:ctrlPr>
+            </m:dPr>
+            <m:e>
+              <m:r>
+                <w:rPr>
+                  <w:rFonts w:ascii="Cambria Math" w:eastAsiaTheme="minorEastAsia" w:hAnsi="Cambria Math"/>
+                </w:rPr>
+                <m:t xml:space="preserve"> </m:t>
+              </m:r>
+              <m:f>
+                <m:fPr>
+                  <m:ctrlPr>
+                    <w:rPr>
+                      <w:rFonts w:ascii="Cambria Math" w:eastAsiaTheme="minorEastAsia" w:hAnsi="Cambria Math"/>
+                      <w:i/>
+                    </w:rPr>
+                  </m:ctrlPr>
+                </m:fPr>
+                <m:num>
+                  <m:r>
+                    <w:rPr>
+                      <w:rFonts w:ascii="Cambria Math" w:eastAsiaTheme="minorEastAsia" w:hAnsi="Cambria Math"/>
+                    </w:rPr>
+                    <m:t>ndk</m:t>
+                  </m:r>
+                </m:num>
+                <m:den>
+                  <m:r>
+                    <w:rPr>
+                      <w:rStyle w:val="PlaceholderText"/>
+                      <w:rFonts w:ascii="Cambria Math" w:hAnsi="Cambria Math"/>
+                      <w:color w:val="auto"/>
+                    </w:rPr>
+                    <m:t>ϵ</m:t>
+                  </m:r>
+                </m:den>
+              </m:f>
+              <m:r>
+                <w:rPr>
+                  <w:rFonts w:ascii="Cambria Math" w:eastAsiaTheme="minorEastAsia" w:hAnsi="Cambria Math"/>
+                </w:rPr>
+                <m:t xml:space="preserve"> </m:t>
+              </m:r>
+            </m:e>
+          </m:d>
+          <m:r>
+            <w:rPr>
+              <w:rFonts w:ascii="Cambria Math" w:eastAsiaTheme="minorEastAsia" w:hAnsi="Cambria Math"/>
+            </w:rPr>
+            <m:t xml:space="preserve"> </m:t>
           </m:r>
         </m:oMath>
       </m:oMathPara>
@@ -429,7 +1008,7 @@
       <w:pPr>
         <w:bidi w:val="0"/>
         <w:rPr>
-          <w:rFonts w:eastAsiaTheme="minorEastAsia" w:hint="cs"/>
+          <w:rFonts w:eastAsiaTheme="minorEastAsia"/>
         </w:rPr>
       </w:pPr>
     </w:p>

</xml_diff>